<commit_message>
up tài liệu đã làm sẵn
</commit_message>
<xml_diff>
--- a/Documents/3-MoHinhUseCase-v1.0.docx
+++ b/Documents/3-MoHinhUseCase-v1.0.docx
@@ -5,7 +5,7 @@
     <w:p>
       <w:pPr>
         <w:rPr>
-          <w:lang w:val="en-US"/>
+          <w:rStyle w:val="Emphasis"/>
         </w:rPr>
       </w:pPr>
     </w:p>
@@ -79,28 +79,7 @@
           <w:color w:val="000000" w:themeColor="text1"/>
           <w:lang w:val="en-US"/>
         </w:rPr>
-        <w:t xml:space="preserve"> </w:t>
-      </w:r>
-      <w:r>
-        <w:rPr>
-          <w:color w:val="000000" w:themeColor="text1"/>
-          <w:lang w:val="en-US"/>
-        </w:rPr>
-        <w:t>&lt;</w:t>
-      </w:r>
-      <w:r>
-        <w:rPr>
-          <w:color w:val="000000" w:themeColor="text1"/>
-          <w:lang w:val="en-US"/>
-        </w:rPr>
-        <w:t>Bán Nước Online</w:t>
-      </w:r>
-      <w:r>
-        <w:rPr>
-          <w:color w:val="000000" w:themeColor="text1"/>
-          <w:lang w:val="en-US"/>
-        </w:rPr>
-        <w:t>&gt;</w:t>
+        <w:t xml:space="preserve"> Bán vé máy bay</w:t>
       </w:r>
     </w:p>
     <w:p>
@@ -140,27 +119,7 @@
           <w:szCs w:val="30"/>
           <w:lang w:val="en-US"/>
         </w:rPr>
-        <w:t>&lt;</w:t>
-      </w:r>
-      <w:r>
-        <w:rPr>
-          <w:rFonts w:ascii="Arial" w:hAnsi="Arial"/>
-          <w:color w:val="000000" w:themeColor="text1"/>
-          <w:sz w:val="34"/>
-          <w:szCs w:val="30"/>
-          <w:lang w:val="en-US"/>
-        </w:rPr>
         <w:t>1.0</w:t>
-      </w:r>
-      <w:r>
-        <w:rPr>
-          <w:rFonts w:ascii="Arial" w:hAnsi="Arial"/>
-          <w:color w:val="000000" w:themeColor="text1"/>
-          <w:sz w:val="34"/>
-          <w:szCs w:val="30"/>
-          <w:lang w:val="en-US"/>
-        </w:rPr>
-        <w:t>&gt;</w:t>
       </w:r>
     </w:p>
     <w:p>
@@ -429,6 +388,8 @@
         </w:rPr>
         <w:t xml:space="preserve"> </w:t>
       </w:r>
+      <w:bookmarkStart w:id="0" w:name="_GoBack"/>
+      <w:bookmarkEnd w:id="0"/>
     </w:p>
     <w:p>
       <w:pPr>
@@ -2332,18 +2293,19 @@
         <w:lastRenderedPageBreak/>
         <w:fldChar w:fldCharType="end"/>
       </w:r>
-      <w:bookmarkStart w:id="0" w:name="_Toc432973730"/>
+      <w:bookmarkStart w:id="1" w:name="_Toc432973730"/>
       <w:r>
         <w:t>Sơ đồ Use-case</w:t>
       </w:r>
-      <w:bookmarkEnd w:id="0"/>
-    </w:p>
-    <w:p>
-      <w:pPr>
-        <w:jc w:val="both"/>
-      </w:pPr>
-      <w:r>
-        <w:rPr>
+      <w:bookmarkEnd w:id="1"/>
+    </w:p>
+    <w:p>
+      <w:pPr>
+        <w:jc w:val="both"/>
+      </w:pPr>
+      <w:r>
+        <w:rPr>
+          <w:noProof/>
           <w:lang w:val="en-US"/>
         </w:rPr>
         <w:drawing>
@@ -2393,16 +2355,16 @@
       <w:pPr>
         <w:pStyle w:val="Heading1"/>
       </w:pPr>
-      <w:bookmarkStart w:id="1" w:name="_Toc432973731"/>
-      <w:bookmarkStart w:id="2" w:name="_Toc451996089"/>
-      <w:bookmarkStart w:id="3" w:name="_Toc452184222"/>
-      <w:bookmarkStart w:id="4" w:name="_Toc452186669"/>
-      <w:bookmarkStart w:id="5" w:name="_Toc452198046"/>
-      <w:bookmarkStart w:id="6" w:name="_Toc460198367"/>
+      <w:bookmarkStart w:id="2" w:name="_Toc432973731"/>
+      <w:bookmarkStart w:id="3" w:name="_Toc451996089"/>
+      <w:bookmarkStart w:id="4" w:name="_Toc452184222"/>
+      <w:bookmarkStart w:id="5" w:name="_Toc452186669"/>
+      <w:bookmarkStart w:id="6" w:name="_Toc452198046"/>
+      <w:bookmarkStart w:id="7" w:name="_Toc460198367"/>
       <w:r>
         <w:t>Danh sách các Actor</w:t>
       </w:r>
-      <w:bookmarkEnd w:id="1"/>
+      <w:bookmarkEnd w:id="2"/>
     </w:p>
     <w:tbl>
       <w:tblPr>
@@ -2751,11 +2713,11 @@
       <w:pPr>
         <w:pStyle w:val="Heading1"/>
       </w:pPr>
-      <w:bookmarkStart w:id="7" w:name="_Toc432973732"/>
+      <w:bookmarkStart w:id="8" w:name="_Toc432973732"/>
       <w:r>
         <w:t>Danh sách các Use-case</w:t>
       </w:r>
-      <w:bookmarkEnd w:id="7"/>
+      <w:bookmarkEnd w:id="8"/>
     </w:p>
     <w:tbl>
       <w:tblPr>
@@ -3669,19 +3631,19 @@
       <w:pPr>
         <w:pStyle w:val="Heading1"/>
       </w:pPr>
-      <w:bookmarkStart w:id="8" w:name="_Toc432973733"/>
+      <w:bookmarkStart w:id="9" w:name="_Toc432973733"/>
       <w:r>
         <w:t xml:space="preserve">Đặc tả </w:t>
       </w:r>
-      <w:bookmarkEnd w:id="2"/>
       <w:bookmarkEnd w:id="3"/>
       <w:bookmarkEnd w:id="4"/>
       <w:bookmarkEnd w:id="5"/>
       <w:bookmarkEnd w:id="6"/>
+      <w:bookmarkEnd w:id="7"/>
       <w:r>
         <w:t>Use-case</w:t>
       </w:r>
-      <w:bookmarkEnd w:id="8"/>
+      <w:bookmarkEnd w:id="9"/>
       <w:r>
         <w:t xml:space="preserve"> </w:t>
       </w:r>
@@ -3690,11 +3652,11 @@
       <w:pPr>
         <w:pStyle w:val="Heading2"/>
       </w:pPr>
-      <w:bookmarkStart w:id="9" w:name="_Toc432973734"/>
+      <w:bookmarkStart w:id="10" w:name="_Toc432973734"/>
       <w:r>
         <w:t>Đặc tả Use-case “Cập nhật thông tin lịch bay mới”</w:t>
       </w:r>
-      <w:bookmarkEnd w:id="9"/>
+      <w:bookmarkEnd w:id="10"/>
     </w:p>
     <w:p>
       <w:pPr>
@@ -3710,14 +3672,8 @@
         <w:spacing w:after="120"/>
         <w:ind w:left="720"/>
         <w:jc w:val="both"/>
-        <w:rPr>
-          <w:lang w:val="en-US"/>
-        </w:rPr>
-      </w:pPr>
-      <w:r>
-        <w:rPr>
-          <w:lang w:val="en-US"/>
-        </w:rPr>
+      </w:pPr>
+      <w:r>
         <w:t>Khi có thông tin về lịch bay mới, nhân viên bán vé sẽ thêm lịch bay mới vào hệ thống trước khi cho khách hàng đăng kí.</w:t>
       </w:r>
     </w:p>
@@ -3790,14 +3746,8 @@
     <w:p>
       <w:pPr>
         <w:ind w:left="720"/>
-        <w:rPr>
-          <w:lang w:val="en-US"/>
-        </w:rPr>
-      </w:pPr>
-      <w:r>
-        <w:rPr>
-          <w:lang w:val="en-US"/>
-        </w:rPr>
+      </w:pPr>
+      <w:r>
         <w:t>Nếu thông tin nhập vào không hợp lệ, hệ thống sẽ xuất thông báo lỗi và yêu cầu nhân viên thực hiện lại việc nhập thông tin.</w:t>
       </w:r>
     </w:p>
@@ -3899,9 +3849,6 @@
         <w:spacing w:after="120"/>
         <w:ind w:left="720"/>
         <w:jc w:val="both"/>
-        <w:rPr>
-          <w:lang w:val="en-US"/>
-        </w:rPr>
       </w:pPr>
       <w:r>
         <w:t>Nhân viên phải đăng nhập trước khi thực hiện chức năng.</w:t>
@@ -3913,9 +3860,6 @@
         <w:spacing w:after="120"/>
         <w:ind w:left="720"/>
         <w:jc w:val="both"/>
-        <w:rPr>
-          <w:lang w:val="en-US"/>
-        </w:rPr>
       </w:pPr>
     </w:p>
     <w:p>
@@ -3924,20 +3868,17 @@
         <w:spacing w:after="120"/>
         <w:ind w:left="720"/>
         <w:jc w:val="both"/>
-        <w:rPr>
-          <w:lang w:val="en-US"/>
-        </w:rPr>
       </w:pPr>
     </w:p>
     <w:p>
       <w:pPr>
         <w:pStyle w:val="Heading2"/>
       </w:pPr>
-      <w:bookmarkStart w:id="10" w:name="_Toc432973735"/>
+      <w:bookmarkStart w:id="11" w:name="_Toc432973735"/>
       <w:r>
         <w:t>Đặc tả Use-case “Xem danh sách lịch bay”</w:t>
       </w:r>
-      <w:bookmarkEnd w:id="10"/>
+      <w:bookmarkEnd w:id="11"/>
     </w:p>
     <w:p>
       <w:pPr>
@@ -3953,9 +3894,6 @@
         <w:spacing w:after="120"/>
         <w:ind w:left="720"/>
         <w:jc w:val="both"/>
-        <w:rPr>
-          <w:lang w:val="en-US"/>
-        </w:rPr>
       </w:pPr>
       <w:r>
         <w:t>Danh sách lịch bay chưa khởi hành sẽ được hiện ra cho người dùng xem bao gồm: địa điểm khởi hành và điểm đến, thời gian khởi hành và kết thúc, hãng hàng không</w:t>
@@ -4170,11 +4108,11 @@
       <w:pPr>
         <w:pStyle w:val="Heading3"/>
       </w:pPr>
-      <w:bookmarkStart w:id="11" w:name="_Toc432973736"/>
+      <w:bookmarkStart w:id="12" w:name="_Toc432973736"/>
       <w:r>
         <w:t>Đặc tả Use-case “Tra cứu chuyến bay”</w:t>
       </w:r>
-      <w:bookmarkEnd w:id="11"/>
+      <w:bookmarkEnd w:id="12"/>
     </w:p>
     <w:p>
       <w:pPr>
@@ -4384,27 +4322,18 @@
         <w:spacing w:after="120"/>
         <w:ind w:left="720"/>
         <w:jc w:val="both"/>
-        <w:rPr>
-          <w:lang w:val="en-US"/>
-        </w:rPr>
-      </w:pPr>
-    </w:p>
-    <w:p>
-      <w:pPr>
-        <w:rPr>
-          <w:lang w:val="en-US"/>
-        </w:rPr>
-      </w:pPr>
-    </w:p>
+      </w:pPr>
+    </w:p>
+    <w:p/>
     <w:p>
       <w:pPr>
         <w:pStyle w:val="Heading2"/>
       </w:pPr>
-      <w:bookmarkStart w:id="12" w:name="_Toc432973737"/>
+      <w:bookmarkStart w:id="13" w:name="_Toc432973737"/>
       <w:r>
         <w:t>Đặc tả Use-case “Ghi nhận đặt vé”</w:t>
       </w:r>
-      <w:bookmarkEnd w:id="12"/>
+      <w:bookmarkEnd w:id="13"/>
     </w:p>
     <w:p>
       <w:pPr>
@@ -4508,14 +4437,8 @@
     <w:p>
       <w:pPr>
         <w:ind w:left="720"/>
-        <w:rPr>
-          <w:lang w:val="en-US"/>
-        </w:rPr>
-      </w:pPr>
-      <w:r>
-        <w:rPr>
-          <w:lang w:val="en-US"/>
-        </w:rPr>
+      </w:pPr>
+      <w:r>
         <w:t>Nếu thông tin nhập vào không hợp lệ, hệ thống sẽ xuất thông báo lỗi và yêu cầu nhân viên thực hiện lại việc nhập thông tin.</w:t>
       </w:r>
     </w:p>
@@ -4536,14 +4459,8 @@
         </w:numPr>
         <w:spacing w:after="120"/>
         <w:jc w:val="both"/>
-        <w:rPr>
-          <w:lang w:val="en-US"/>
-        </w:rPr>
-      </w:pPr>
-      <w:r>
-        <w:rPr>
-          <w:lang w:val="en-US"/>
-        </w:rPr>
+      </w:pPr>
+      <w:r>
         <w:t>Khách hàng phải đặt vé khi chuyến bay còn chỗ.</w:t>
       </w:r>
     </w:p>
@@ -4556,14 +4473,8 @@
         </w:numPr>
         <w:spacing w:after="120"/>
         <w:jc w:val="both"/>
-        <w:rPr>
-          <w:lang w:val="en-US"/>
-        </w:rPr>
-      </w:pPr>
-      <w:r>
-        <w:rPr>
-          <w:lang w:val="en-US"/>
-        </w:rPr>
+      </w:pPr>
+      <w:r>
         <w:t>Khách hàng phải đặt vé trước 2 tiếng khi chuyến bay cất cánh.</w:t>
       </w:r>
     </w:p>
@@ -4581,14 +4492,8 @@
         <w:spacing w:after="120"/>
         <w:ind w:left="720"/>
         <w:jc w:val="both"/>
-        <w:rPr>
-          <w:lang w:val="en-US"/>
-        </w:rPr>
-      </w:pPr>
-      <w:r>
-        <w:rPr>
-          <w:lang w:val="en-US"/>
-        </w:rPr>
+      </w:pPr>
+      <w:r>
         <w:t>Nhân viên phải đăng nhập trước khi thực hiện thao tác.</w:t>
       </w:r>
     </w:p>
@@ -4671,11 +4576,11 @@
       <w:pPr>
         <w:pStyle w:val="Heading2"/>
       </w:pPr>
-      <w:bookmarkStart w:id="13" w:name="_Toc432973738"/>
+      <w:bookmarkStart w:id="14" w:name="_Toc432973738"/>
       <w:r>
         <w:t>Đặc tả Use-case “Huỷ vé”</w:t>
       </w:r>
-      <w:bookmarkEnd w:id="13"/>
+      <w:bookmarkEnd w:id="14"/>
     </w:p>
     <w:p>
       <w:pPr>
@@ -4803,14 +4708,8 @@
         <w:spacing w:after="120"/>
         <w:ind w:left="720"/>
         <w:jc w:val="both"/>
-        <w:rPr>
-          <w:lang w:val="en-US"/>
-        </w:rPr>
-      </w:pPr>
-      <w:r>
-        <w:rPr>
-          <w:lang w:val="en-US"/>
-        </w:rPr>
+      </w:pPr>
+      <w:r>
         <w:t>Nhân viên chỉ có thể huỷ vé khi khách hàng chưa thanh toán và vé vẫn còn trong thời gian còn hiệu lực.</w:t>
       </w:r>
     </w:p>
@@ -4828,14 +4727,8 @@
         <w:spacing w:after="120"/>
         <w:ind w:left="720"/>
         <w:jc w:val="both"/>
-        <w:rPr>
-          <w:lang w:val="en-US"/>
-        </w:rPr>
-      </w:pPr>
-      <w:r>
-        <w:rPr>
-          <w:lang w:val="en-US"/>
-        </w:rPr>
+      </w:pPr>
+      <w:r>
         <w:t>Nhân viên cần đăng nhập và vé phải có trong danh sách đặt vé.</w:t>
       </w:r>
     </w:p>
@@ -4883,14 +4776,8 @@
         <w:spacing w:after="120"/>
         <w:ind w:left="720"/>
         <w:jc w:val="both"/>
-        <w:rPr>
-          <w:lang w:val="en-US"/>
-        </w:rPr>
-      </w:pPr>
-      <w:r>
-        <w:rPr>
-          <w:lang w:val="en-US"/>
-        </w:rPr>
+      </w:pPr>
+      <w:r>
         <w:t>Hệ thống sẽ tự động huỷ vé khi khách hàng không đến nhận vé đúng thời gian quy định.</w:t>
       </w:r>
     </w:p>
@@ -4900,40 +4787,31 @@
         <w:spacing w:after="120"/>
         <w:ind w:left="720"/>
         <w:jc w:val="both"/>
-        <w:rPr>
-          <w:lang w:val="en-US"/>
-        </w:rPr>
-      </w:pPr>
-    </w:p>
-    <w:p>
-      <w:pPr>
-        <w:keepLines/>
-        <w:spacing w:after="120"/>
-        <w:jc w:val="both"/>
-        <w:rPr>
-          <w:lang w:val="en-US"/>
-        </w:rPr>
-      </w:pPr>
-    </w:p>
-    <w:p>
-      <w:pPr>
-        <w:keepLines/>
-        <w:spacing w:after="120"/>
-        <w:jc w:val="both"/>
-        <w:rPr>
-          <w:lang w:val="en-US"/>
-        </w:rPr>
+      </w:pPr>
+    </w:p>
+    <w:p>
+      <w:pPr>
+        <w:keepLines/>
+        <w:spacing w:after="120"/>
+        <w:jc w:val="both"/>
+      </w:pPr>
+    </w:p>
+    <w:p>
+      <w:pPr>
+        <w:keepLines/>
+        <w:spacing w:after="120"/>
+        <w:jc w:val="both"/>
       </w:pPr>
     </w:p>
     <w:p>
       <w:pPr>
         <w:pStyle w:val="Heading2"/>
       </w:pPr>
-      <w:bookmarkStart w:id="14" w:name="_Toc432973739"/>
+      <w:bookmarkStart w:id="15" w:name="_Toc432973739"/>
       <w:r>
         <w:t>Đặc tả Use-case “Bán vé”</w:t>
       </w:r>
-      <w:bookmarkEnd w:id="14"/>
+      <w:bookmarkEnd w:id="15"/>
     </w:p>
     <w:p>
       <w:pPr>
@@ -5009,14 +4887,8 @@
     <w:p>
       <w:pPr>
         <w:ind w:firstLine="720"/>
-        <w:rPr>
-          <w:lang w:val="en-US"/>
-        </w:rPr>
-      </w:pPr>
-      <w:r>
-        <w:rPr>
-          <w:lang w:val="en-US"/>
-        </w:rPr>
+      </w:pPr>
+      <w:r>
         <w:t>Khi vé đã bị hệ thống huỷ thì xuất hiện thống báo vé đã huỷ.</w:t>
       </w:r>
     </w:p>
@@ -5034,14 +4906,8 @@
         <w:spacing w:after="120"/>
         <w:ind w:left="720"/>
         <w:jc w:val="both"/>
-        <w:rPr>
-          <w:lang w:val="en-US"/>
-        </w:rPr>
-      </w:pPr>
-      <w:r>
-        <w:rPr>
-          <w:lang w:val="en-US"/>
-        </w:rPr>
+      </w:pPr>
+      <w:r>
         <w:t>Vé được bán phải còn hợp lệ. Trong trường hợp bán vé chưa được đặt trước, chuyến bay phải còn vé trống để được bán.</w:t>
       </w:r>
     </w:p>
@@ -5059,14 +4925,8 @@
         <w:spacing w:after="120"/>
         <w:ind w:left="720"/>
         <w:jc w:val="both"/>
-        <w:rPr>
-          <w:lang w:val="en-US"/>
-        </w:rPr>
-      </w:pPr>
-      <w:r>
-        <w:rPr>
-          <w:lang w:val="en-US"/>
-        </w:rPr>
+      </w:pPr>
+      <w:r>
         <w:t>Nhân viên cần đăng nhập và vé phải có trong danh sách đặt vé hoặc còn vé trống trong chuyến bay được chọn.</w:t>
       </w:r>
     </w:p>
@@ -5111,20 +4971,11 @@
     <w:p>
       <w:pPr>
         <w:ind w:firstLine="720"/>
-        <w:rPr>
-          <w:lang w:val="en-US"/>
-        </w:rPr>
-      </w:pPr>
-      <w:r>
-        <w:rPr>
-          <w:lang w:val="en-US"/>
-        </w:rPr>
+      </w:pPr>
+      <w:r>
         <w:t xml:space="preserve">Hệ thống sẽ tự động huỷ vé khi khách hàng không đến nhận vé đúng thời gian quy </w:t>
       </w:r>
       <w:r>
-        <w:rPr>
-          <w:lang w:val="en-US"/>
-        </w:rPr>
         <w:lastRenderedPageBreak/>
         <w:t>định.</w:t>
       </w:r>
@@ -5132,9 +4983,6 @@
     <w:p>
       <w:pPr>
         <w:ind w:firstLine="720"/>
-        <w:rPr>
-          <w:lang w:val="en-US"/>
-        </w:rPr>
       </w:pPr>
     </w:p>
     <w:p>
@@ -5150,14 +4998,14 @@
           <w:lang w:val="en-US"/>
         </w:rPr>
       </w:pPr>
-      <w:bookmarkStart w:id="15" w:name="_Toc432973740"/>
+      <w:bookmarkStart w:id="16" w:name="_Toc432973740"/>
       <w:r>
         <w:rPr>
           <w:lang w:val="en-US"/>
         </w:rPr>
         <w:t>Đặc tả Use-case “Dời chuyến bay”</w:t>
       </w:r>
-      <w:bookmarkEnd w:id="15"/>
+      <w:bookmarkEnd w:id="16"/>
     </w:p>
     <w:p>
       <w:pPr>
@@ -5484,14 +5332,14 @@
           <w:lang w:val="en-US"/>
         </w:rPr>
       </w:pPr>
-      <w:bookmarkStart w:id="16" w:name="_Toc432973741"/>
+      <w:bookmarkStart w:id="17" w:name="_Toc432973741"/>
       <w:r>
         <w:rPr>
           <w:lang w:val="en-US"/>
         </w:rPr>
         <w:t>Đặc tả Use-case “Cập nhật thông tin chuyến bay”</w:t>
       </w:r>
-      <w:bookmarkEnd w:id="16"/>
+      <w:bookmarkEnd w:id="17"/>
     </w:p>
     <w:p>
       <w:pPr>
@@ -5598,7 +5446,21 @@
         <w:rPr>
           <w:lang w:val="en-US"/>
         </w:rPr>
-        <w:t>Chỉnh sửa thông tin theo yêu cầu.</w:t>
+        <w:t xml:space="preserve">Chỉnh sửa thông tin </w:t>
+      </w:r>
+      <w:proofErr w:type="gramStart"/>
+      <w:r>
+        <w:rPr>
+          <w:lang w:val="en-US"/>
+        </w:rPr>
+        <w:t>theo</w:t>
+      </w:r>
+      <w:proofErr w:type="gramEnd"/>
+      <w:r>
+        <w:rPr>
+          <w:lang w:val="en-US"/>
+        </w:rPr>
+        <w:t xml:space="preserve"> yêu cầu.</w:t>
       </w:r>
     </w:p>
     <w:p>
@@ -5895,14 +5757,14 @@
           <w:lang w:val="en-US"/>
         </w:rPr>
       </w:pPr>
-      <w:bookmarkStart w:id="17" w:name="_Toc432973742"/>
+      <w:bookmarkStart w:id="18" w:name="_Toc432973742"/>
       <w:r>
         <w:rPr>
           <w:lang w:val="en-US"/>
         </w:rPr>
         <w:t>Đặc tả Use-case “Thống kê”</w:t>
       </w:r>
-      <w:bookmarkEnd w:id="17"/>
+      <w:bookmarkEnd w:id="18"/>
     </w:p>
     <w:p>
       <w:pPr>
@@ -5939,8 +5801,44 @@
         <w:rPr>
           <w:lang w:val="en-US"/>
         </w:rPr>
-        <w:t>Tính năng này sẽ do hệ thống tự động thực hiện. Người dùng chỉ chọn cách hiển thị kết quả theo yêu cầu. VD: Hiển thị thông tin bán vé trong ngày, tháng,... Hiển thị sớ khách theo ngày, tháng, ...</w:t>
-      </w:r>
+        <w:t xml:space="preserve">Tính năng này sẽ do hệ thống tự động thực hiện. Người dùng chỉ chọn cách hiển thị kết quả </w:t>
+      </w:r>
+      <w:proofErr w:type="gramStart"/>
+      <w:r>
+        <w:rPr>
+          <w:lang w:val="en-US"/>
+        </w:rPr>
+        <w:t>theo</w:t>
+      </w:r>
+      <w:proofErr w:type="gramEnd"/>
+      <w:r>
+        <w:rPr>
+          <w:lang w:val="en-US"/>
+        </w:rPr>
+        <w:t xml:space="preserve"> yêu cầu. VD: Hiển thị thông tin bán vé trong ngày, tháng</w:t>
+      </w:r>
+      <w:proofErr w:type="gramStart"/>
+      <w:r>
+        <w:rPr>
+          <w:lang w:val="en-US"/>
+        </w:rPr>
+        <w:t>,...</w:t>
+      </w:r>
+      <w:proofErr w:type="gramEnd"/>
+      <w:r>
+        <w:rPr>
+          <w:lang w:val="en-US"/>
+        </w:rPr>
+        <w:t xml:space="preserve"> Hiển thị sớ khách theo ngày, tháng</w:t>
+      </w:r>
+      <w:proofErr w:type="gramStart"/>
+      <w:r>
+        <w:rPr>
+          <w:lang w:val="en-US"/>
+        </w:rPr>
+        <w:t>, ...</w:t>
+      </w:r>
+      <w:proofErr w:type="gramEnd"/>
     </w:p>
     <w:p>
       <w:pPr>
@@ -6238,7 +6136,21 @@
         <w:rPr>
           <w:lang w:val="en-US"/>
         </w:rPr>
-        <w:t>Nhân viên có thể lưu lại thống kế theo dạng tập tin excel hoạc txt.</w:t>
+        <w:t xml:space="preserve">Nhân viên có thể lưu lại thống kế </w:t>
+      </w:r>
+      <w:proofErr w:type="gramStart"/>
+      <w:r>
+        <w:rPr>
+          <w:lang w:val="en-US"/>
+        </w:rPr>
+        <w:t>theo</w:t>
+      </w:r>
+      <w:proofErr w:type="gramEnd"/>
+      <w:r>
+        <w:rPr>
+          <w:lang w:val="en-US"/>
+        </w:rPr>
+        <w:t xml:space="preserve"> dạng tập tin excel hoạc txt.</w:t>
       </w:r>
     </w:p>
     <w:p>
@@ -6294,14 +6206,14 @@
           <w:lang w:val="en-US"/>
         </w:rPr>
       </w:pPr>
-      <w:bookmarkStart w:id="18" w:name="_Toc432973743"/>
+      <w:bookmarkStart w:id="19" w:name="_Toc432973743"/>
       <w:r>
         <w:rPr>
           <w:lang w:val="en-US"/>
         </w:rPr>
         <w:t>Đặc tả Use-case “Xem thống kê”</w:t>
       </w:r>
-      <w:bookmarkEnd w:id="18"/>
+      <w:bookmarkEnd w:id="19"/>
     </w:p>
     <w:p>
       <w:pPr>
@@ -6338,8 +6250,44 @@
         <w:rPr>
           <w:lang w:val="en-US"/>
         </w:rPr>
-        <w:t>Người dùng chọn cách hiển thị kết quả theo yêu cầu. VD: Hiển thị thông tin bán vé trong ngày, tháng,... Hiển thị sớ khách theo ngày, tháng, ...</w:t>
-      </w:r>
+        <w:t xml:space="preserve">Người dùng chọn cách hiển thị kết quả </w:t>
+      </w:r>
+      <w:proofErr w:type="gramStart"/>
+      <w:r>
+        <w:rPr>
+          <w:lang w:val="en-US"/>
+        </w:rPr>
+        <w:t>theo</w:t>
+      </w:r>
+      <w:proofErr w:type="gramEnd"/>
+      <w:r>
+        <w:rPr>
+          <w:lang w:val="en-US"/>
+        </w:rPr>
+        <w:t xml:space="preserve"> yêu cầu. VD: Hiển thị thông tin bán vé trong ngày, tháng</w:t>
+      </w:r>
+      <w:proofErr w:type="gramStart"/>
+      <w:r>
+        <w:rPr>
+          <w:lang w:val="en-US"/>
+        </w:rPr>
+        <w:t>,...</w:t>
+      </w:r>
+      <w:proofErr w:type="gramEnd"/>
+      <w:r>
+        <w:rPr>
+          <w:lang w:val="en-US"/>
+        </w:rPr>
+        <w:t xml:space="preserve"> Hiển thị sớ khách theo ngày, tháng</w:t>
+      </w:r>
+      <w:proofErr w:type="gramStart"/>
+      <w:r>
+        <w:rPr>
+          <w:lang w:val="en-US"/>
+        </w:rPr>
+        <w:t>, ...</w:t>
+      </w:r>
+      <w:proofErr w:type="gramEnd"/>
     </w:p>
     <w:p>
       <w:pPr>
@@ -6636,7 +6584,21 @@
         <w:rPr>
           <w:lang w:val="en-US"/>
         </w:rPr>
-        <w:t>Nhân viên có thể lưu lại thống kế theo dạng tập tin excel hoạc txt.</w:t>
+        <w:t xml:space="preserve">Nhân viên có thể lưu lại thống kế </w:t>
+      </w:r>
+      <w:proofErr w:type="gramStart"/>
+      <w:r>
+        <w:rPr>
+          <w:lang w:val="en-US"/>
+        </w:rPr>
+        <w:t>theo</w:t>
+      </w:r>
+      <w:proofErr w:type="gramEnd"/>
+      <w:r>
+        <w:rPr>
+          <w:lang w:val="en-US"/>
+        </w:rPr>
+        <w:t xml:space="preserve"> dạng tập tin excel hoạc txt.</w:t>
       </w:r>
     </w:p>
     <w:p>
@@ -6693,7 +6655,7 @@
           <w:lang w:val="en-US"/>
         </w:rPr>
       </w:pPr>
-      <w:bookmarkStart w:id="19" w:name="_Toc432973744"/>
+      <w:bookmarkStart w:id="20" w:name="_Toc432973744"/>
       <w:r>
         <w:rPr>
           <w:lang w:val="en-US"/>
@@ -6701,7 +6663,7 @@
         <w:lastRenderedPageBreak/>
         <w:t>Đặc tả Use-case “Thực hiện thanh toán”</w:t>
       </w:r>
-      <w:bookmarkEnd w:id="19"/>
+      <w:bookmarkEnd w:id="20"/>
     </w:p>
     <w:p>
       <w:pPr>
@@ -7100,14 +7062,14 @@
           <w:lang w:val="en-US"/>
         </w:rPr>
       </w:pPr>
-      <w:bookmarkStart w:id="20" w:name="_Toc432973745"/>
+      <w:bookmarkStart w:id="21" w:name="_Toc432973745"/>
       <w:r>
         <w:rPr>
           <w:lang w:val="en-US"/>
         </w:rPr>
         <w:t>Đặc tả Use-case “Đăng nhập”</w:t>
       </w:r>
-      <w:bookmarkEnd w:id="20"/>
+      <w:bookmarkEnd w:id="21"/>
     </w:p>
     <w:p>
       <w:pPr>
@@ -7461,14 +7423,14 @@
           <w:lang w:val="en-US"/>
         </w:rPr>
       </w:pPr>
-      <w:bookmarkStart w:id="21" w:name="_Toc432973746"/>
+      <w:bookmarkStart w:id="22" w:name="_Toc432973746"/>
       <w:r>
         <w:rPr>
           <w:lang w:val="en-US"/>
         </w:rPr>
         <w:t>Đặc tả Use-case “Tạo tài khoản”</w:t>
       </w:r>
-      <w:bookmarkEnd w:id="21"/>
+      <w:bookmarkEnd w:id="22"/>
     </w:p>
     <w:p>
       <w:pPr>
@@ -7870,8 +7832,6 @@
         </w:rPr>
         <w:t>Điểm mở rộng</w:t>
       </w:r>
-      <w:bookmarkStart w:id="22" w:name="_GoBack"/>
-      <w:bookmarkEnd w:id="22"/>
     </w:p>
     <w:p>
       <w:pPr>
@@ -8197,7 +8157,7 @@
               <w:rStyle w:val="PageNumber"/>
               <w:noProof/>
             </w:rPr>
-            <w:t>4</w:t>
+            <w:t>2</w:t>
           </w:r>
           <w:r>
             <w:rPr>
@@ -8390,7 +8350,7 @@
         </mc:Choice>
         <mc:Fallback>
           <w:pict>
-            <v:shape w14:anchorId="6C61088E" id="Freeform 1" o:spid="_x0000_s1026" style="position:absolute;margin-left:0;margin-top:0;width:93.15pt;height:815.05pt;flip:x;z-index:251655680;visibility:visible;mso-wrap-style:square;mso-width-percent:0;mso-height-percent:0;mso-wrap-distance-left:9pt;mso-wrap-distance-top:0;mso-wrap-distance-right:9pt;mso-wrap-distance-bottom:0;mso-position-horizontal:absolute;mso-position-horizontal-relative:page;mso-position-vertical:absolute;mso-position-vertical-relative:page;mso-width-percent:0;mso-height-percent:0;mso-width-relative:page;mso-height-relative:page;v-text-anchor:top" coordsize="502,3168" o:gfxdata="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" path="m502,c93,,93,,93,,146,383,323,1900,,3168v502,,502,,502,l502,xe" fillcolor="#8db3e2" stroked="f" strokecolor="#212120">
+            <v:shape w14:anchorId="4B3B0106" id="Freeform 1" o:spid="_x0000_s1026" style="position:absolute;margin-left:0;margin-top:0;width:93.15pt;height:815.05pt;flip:x;z-index:251655680;visibility:visible;mso-wrap-style:square;mso-width-percent:0;mso-height-percent:0;mso-wrap-distance-left:9pt;mso-wrap-distance-top:0;mso-wrap-distance-right:9pt;mso-wrap-distance-bottom:0;mso-position-horizontal:absolute;mso-position-horizontal-relative:page;mso-position-vertical:absolute;mso-position-vertical-relative:page;mso-width-percent:0;mso-height-percent:0;mso-width-relative:page;mso-height-relative:page;v-text-anchor:top" coordsize="502,3168" o:gfxdata="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" path="m502,c93,,93,,93,,146,383,323,1900,,3168v502,,502,,502,l502,xe" fillcolor="#8db3e2" stroked="f" strokecolor="#212120">
               <v:fill color2="#1f497d" rotate="t" focus="100%" type="gradient"/>
               <v:shadow color="#8c8682"/>
               <v:path arrowok="t" o:connecttype="custom" o:connectlocs="1183005,0;219162,0;0,10351135;1183005,10351135;1183005,0" o:connectangles="0,0,0,0,0"/>
@@ -8666,7 +8626,14 @@
               <w:color w:val="000000" w:themeColor="text1"/>
               <w:lang w:val="en-US"/>
             </w:rPr>
-            <w:t>Bán nước online</w:t>
+            <w:t xml:space="preserve">Bán </w:t>
+          </w:r>
+          <w:r>
+            <w:rPr>
+              <w:color w:val="000000" w:themeColor="text1"/>
+              <w:lang w:val="en-US"/>
+            </w:rPr>
+            <w:t>vé máy bay</w:t>
           </w:r>
         </w:p>
       </w:tc>
@@ -11659,6 +11626,7 @@
   <w:style w:type="character" w:default="1" w:styleId="DefaultParagraphFont">
     <w:name w:val="Default Paragraph Font"/>
     <w:uiPriority w:val="1"/>
+    <w:semiHidden/>
     <w:unhideWhenUsed/>
   </w:style>
   <w:style w:type="table" w:default="1" w:styleId="TableNormal">
@@ -12274,6 +12242,16 @@
       <w:lang w:val="vi-VN"/>
     </w:rPr>
   </w:style>
+  <w:style w:type="character" w:styleId="Emphasis">
+    <w:name w:val="Emphasis"/>
+    <w:basedOn w:val="DefaultParagraphFont"/>
+    <w:qFormat/>
+    <w:rsid w:val="000C61C6"/>
+    <w:rPr>
+      <w:i/>
+      <w:iCs/>
+    </w:rPr>
+  </w:style>
 </w:styles>
 </file>
 
@@ -12567,7 +12545,7 @@
 </file>
 
 <file path=customXml/itemProps1.xml><?xml version="1.0" encoding="utf-8"?>
-<ds:datastoreItem xmlns:ds="http://schemas.openxmlformats.org/officeDocument/2006/customXml" ds:itemID="{BAD7B51C-1054-46F8-B22F-9B1A6A8C8586}">
+<ds:datastoreItem xmlns:ds="http://schemas.openxmlformats.org/officeDocument/2006/customXml" ds:itemID="{C1D48C1A-5077-4FA4-A021-26173A0AAEDF}">
   <ds:schemaRefs>
     <ds:schemaRef ds:uri="http://schemas.openxmlformats.org/officeDocument/2006/bibliography"/>
   </ds:schemaRefs>

</xml_diff>